<commit_message>
Exercice6 Exercice7 non finit
</commit_message>
<xml_diff>
--- a/Projet_BAOUCHE_CHEN/Rapport.docx
+++ b/Projet_BAOUCHE_CHEN/Rapport.docx
@@ -6,6 +6,7 @@
       <w:pPr>
         <w:jc w:val="center"/>
       </w:pPr>
+      <w:proofErr w:type="gramStart"/>
       <w:r>
         <w:rPr>
           <w:u w:val="single"/>
@@ -13,7 +14,11 @@
         <w:t>RAPPORT</w:t>
       </w:r>
       <w:r>
-        <w:t>: Logiciel de gestion de version</w:t>
+        <w:t>:</w:t>
+      </w:r>
+      <w:proofErr w:type="gramEnd"/>
+      <w:r>
+        <w:t xml:space="preserve"> Logiciel de gestion de version</w:t>
       </w:r>
     </w:p>
     <w:p/>
@@ -78,7 +83,15 @@
         <w:t>est développé</w:t>
       </w:r>
       <w:r>
-        <w:t xml:space="preserve"> en plusieurs parties et exercices. L'outil permet de stocker, suivre et gérer plusieurs versions d'un projet. Les différentes fonctionnalités du logiciel incluent la création d'enregistrements instantanés de projet, la navigation libre entre les différentes versions, la construction et la maintenance d'une arborescence des différentes versions, la vérification de l'identité des utilisateurs et la sauvegarde des changements qui ne sont pas dans un instantané. Sous Git, tous les objets, y compris les fichiers et les métadonnées, sont enregistrés sous forme de fichiers avec un chemin dérivé de leur contenu. La première partie du projet consiste à écrire un programme permettant d'enregistrer un instantané, où le chemin du fichier est modifié en fonction de son contenu pour sauvegarder différentes versions du fichier. Les autres parties du projet incluent la gestion de plusieurs instantanés, la gestion des commits, la gestion d'une timeline arborescente et la gestion des fusions de branches.</w:t>
+        <w:t xml:space="preserve"> en plusieurs parties et exercices. L'outil permet de stocker, suivre et gérer plusieurs versions d'un projet. Les différentes fonctionnalités du logiciel incluent la création d'enregistrements instantanés de projet, la navigation libre entre les différentes versions, la construction et la maintenance d'une arborescence des différentes versions, la vérification de l'identité des utilisateurs et la sauvegarde des changements qui ne sont pas dans un instantané. Sous Git, tous les objets, y compris les fichiers et les métadonnées, sont enregistrés sous forme de fichiers avec un chemin dérivé de leur contenu. La première partie du projet consiste à écrire un programme permettant d'enregistrer un instantané, où le chemin du fichier est modifié en fonction de son contenu pour sauvegarder différentes versions du fichier. Les autres parties du projet incluent la gestion de plusieurs instantanés, la gestion des </w:t>
+      </w:r>
+      <w:proofErr w:type="spellStart"/>
+      <w:r>
+        <w:t>commits</w:t>
+      </w:r>
+      <w:proofErr w:type="spellEnd"/>
+      <w:r>
+        <w:t>, la gestion d'une timeline arborescente et la gestion des fusions de branches.</w:t>
       </w:r>
     </w:p>
     <w:p>
@@ -556,35 +569,16 @@
             </w:tc>
           </w:sdtContent>
         </w:sdt>
-        <w:sdt>
-          <w:sdtPr>
-            <w:alias w:val="Données du tableau :"/>
-            <w:tag w:val="Données du tableau :"/>
-            <w:id w:val="1701724"/>
-            <w:placeholder>
-              <w:docPart w:val="E50EB5016DF8477AA7C5F3328516881C"/>
-            </w:placeholder>
-            <w:temporary/>
-            <w:showingPlcHdr/>
-            <w15:appearance w15:val="hidden"/>
-          </w:sdtPr>
-          <w:sdtEndPr/>
-          <w:sdtContent>
-            <w:tc>
-              <w:tcPr>
-                <w:tcW w:w="1872" w:type="dxa"/>
-              </w:tcPr>
-              <w:p>
-                <w:r>
-                  <w:rPr>
-                    <w:lang w:bidi="fr-FR"/>
-                  </w:rPr>
-                  <w:t>123</w:t>
-                </w:r>
-              </w:p>
-            </w:tc>
-          </w:sdtContent>
-        </w:sdt>
+        <w:tc>
+          <w:tcPr>
+            <w:tcW w:w="1872" w:type="dxa"/>
+          </w:tcPr>
+          <w:p>
+            <w:r>
+              <w:t>,</w:t>
+            </w:r>
+          </w:p>
+        </w:tc>
         <w:sdt>
           <w:sdtPr>
             <w:alias w:val="Données du tableau :"/>
@@ -6127,35 +6121,6 @@
     </w:docPart>
     <w:docPart>
       <w:docPartPr>
-        <w:name w:val="E50EB5016DF8477AA7C5F3328516881C"/>
-        <w:category>
-          <w:name w:val="Général"/>
-          <w:gallery w:val="placeholder"/>
-        </w:category>
-        <w:types>
-          <w:type w:val="bbPlcHdr"/>
-        </w:types>
-        <w:behaviors>
-          <w:behavior w:val="content"/>
-        </w:behaviors>
-        <w:guid w:val="{8D5B480C-F0A8-4446-AB21-48182E9C8678}"/>
-      </w:docPartPr>
-      <w:docPartBody>
-        <w:p>
-          <w:pPr>
-            <w:pStyle w:val="E50EB5016DF8477AA7C5F3328516881C"/>
-          </w:pPr>
-          <w:r>
-            <w:rPr>
-              <w:lang w:bidi="fr-FR"/>
-            </w:rPr>
-            <w:t>123</w:t>
-          </w:r>
-        </w:p>
-      </w:docPartBody>
-    </w:docPart>
-    <w:docPart>
-      <w:docPartPr>
         <w:name w:val="E1A63C599CBC497FAF677F57B230FB97"/>
         <w:category>
           <w:name w:val="Général"/>
@@ -7078,8 +7043,8 @@
   </w:compat>
   <w:rsids>
     <w:rsidRoot w:val="00D87296"/>
+    <w:rsid w:val="00452A9F"/>
     <w:rsid w:val="0052514B"/>
-    <w:rsid w:val="00667D1D"/>
     <w:rsid w:val="00D87296"/>
   </w:rsids>
   <m:mathPr>

</xml_diff>